<commit_message>
otro commit mas del 13-01-26
</commit_message>
<xml_diff>
--- a/VAMOS CON LAS SIGUIENTES PANTALLAS.docx
+++ b/VAMOS CON LAS SIGUIENTES PANTALLAS.docx
@@ -33,7 +33,7 @@
                     <pic:cNvPicPr/>
                   </pic:nvPicPr>
                   <pic:blipFill>
-                    <a:blip r:embed="rId4">
+                    <a:blip r:embed="rId5">
                       <a:extLst>
                         <a:ext uri="{28A0092B-C50C-407E-A947-70E740481C1C}">
                           <a14:useLocalDpi xmlns:a14="http://schemas.microsoft.com/office/drawing/2010/main" val="0"/>
@@ -64,6 +64,9 @@
       <w:r>
         <w:t>La primera celda de “distancia entre testeros” ya tiene que estar rellena por la  variable que hemos puesto en “General”</w:t>
       </w:r>
+      <w:r>
+        <w:t>, es la misma</w:t>
+      </w:r>
     </w:p>
     <w:p>
       <w:r>
@@ -132,6 +135,295 @@
       <w:proofErr w:type="spellEnd"/>
       <w:r>
         <w:t xml:space="preserve"> en dos casillas que me indicarán el diámetro exterior del tubo elegido y el diámetro interior</w:t>
+      </w:r>
+    </w:p>
+    <w:p>
+      <w:r>
+        <w:t>La de “espesor de los testeros” la tenemos que elegir de una lista con espesores de Chapa (</w:t>
+      </w:r>
+      <w:proofErr w:type="spellStart"/>
+      <w:r>
+        <w:t>esta</w:t>
+      </w:r>
+      <w:proofErr w:type="spellEnd"/>
+      <w:r>
+        <w:t xml:space="preserve"> en catolog.py)</w:t>
+      </w:r>
+    </w:p>
+    <w:p>
+      <w:r>
+        <w:t xml:space="preserve">En ventana de inspección, hay que cambiar el concepto, porque hay que tienen, hay que no, y a veces tienen mas de una.  Por ello yo me tengo que hacer una ventana de inspección paramétrica en función del diámetro exterior del tubo, y parametrizarla en función del diámetro exterior del tubo de la camisa.  En principio dejaremos una casilla para elegir si lleva o no, y a partir de ahí, en función del diámetro exterior del tubo nos saldrá la referencia correcta, y tendremos que especificar en otra casilla la cantidad de estas que van, </w:t>
+      </w:r>
+      <w:proofErr w:type="spellStart"/>
+      <w:r>
+        <w:t>pudiéndo</w:t>
+      </w:r>
+      <w:proofErr w:type="spellEnd"/>
+      <w:r>
+        <w:t xml:space="preserve"> ser mas de una.  Además hay que dejar una casilla en la que deberemos introducir la distancia a la que el centro de la ventana de inspección esta del testero del </w:t>
+      </w:r>
+      <w:proofErr w:type="spellStart"/>
+      <w:r>
+        <w:t>mangon</w:t>
+      </w:r>
+      <w:proofErr w:type="spellEnd"/>
+      <w:r>
+        <w:t xml:space="preserve"> conductor.</w:t>
+      </w:r>
+    </w:p>
+    <w:p>
+      <w:r>
+        <w:t xml:space="preserve">El </w:t>
+      </w:r>
+      <w:proofErr w:type="spellStart"/>
+      <w:r>
+        <w:t>Cjto</w:t>
+      </w:r>
+      <w:proofErr w:type="spellEnd"/>
+      <w:r>
+        <w:t xml:space="preserve"> </w:t>
+      </w:r>
+      <w:proofErr w:type="spellStart"/>
+      <w:r>
+        <w:t>sujeccion</w:t>
+      </w:r>
+      <w:proofErr w:type="spellEnd"/>
+      <w:r>
+        <w:t xml:space="preserve"> </w:t>
+      </w:r>
+      <w:proofErr w:type="spellStart"/>
+      <w:r>
+        <w:t>mangon</w:t>
+      </w:r>
+      <w:proofErr w:type="spellEnd"/>
+      <w:r>
+        <w:t xml:space="preserve"> intermedio, aparecerá en función de la elección realizada en 001 – Tornillo, si hemos elegido la opción de si lleva o no mangones intermedios.  </w:t>
+      </w:r>
+      <w:proofErr w:type="spellStart"/>
+      <w:r>
+        <w:t>TAmbien</w:t>
+      </w:r>
+      <w:proofErr w:type="spellEnd"/>
+      <w:r>
+        <w:t xml:space="preserve"> será una pieza parametrizada en función del diámetro exterior del tubo de la camisa y del diámetro del </w:t>
+      </w:r>
+      <w:proofErr w:type="spellStart"/>
+      <w:r>
+        <w:t>mangon</w:t>
+      </w:r>
+      <w:proofErr w:type="spellEnd"/>
+      <w:r>
+        <w:t xml:space="preserve"> intermedio.</w:t>
+      </w:r>
+    </w:p>
+    <w:p>
+      <w:r>
+        <w:br w:type="page"/>
+      </w:r>
+    </w:p>
+    <w:p>
+      <w:r>
+        <w:lastRenderedPageBreak/>
+        <w:t>Las bocas de entrada y de salida también deben de ser posible especificar entre varias opciones, como serían las siguientes:</w:t>
+      </w:r>
+    </w:p>
+    <w:p>
+      <w:pPr>
+        <w:pStyle w:val="ListParagraph"/>
+        <w:numPr>
+          <w:ilvl w:val="0"/>
+          <w:numId w:val="1"/>
+        </w:numPr>
+      </w:pPr>
+      <w:r>
+        <w:t>Cantidad</w:t>
+      </w:r>
+    </w:p>
+    <w:p>
+      <w:pPr>
+        <w:pStyle w:val="ListParagraph"/>
+        <w:numPr>
+          <w:ilvl w:val="0"/>
+          <w:numId w:val="1"/>
+        </w:numPr>
+      </w:pPr>
+      <w:r>
+        <w:t>Altura</w:t>
+      </w:r>
+    </w:p>
+    <w:p>
+      <w:pPr>
+        <w:pStyle w:val="ListParagraph"/>
+        <w:numPr>
+          <w:ilvl w:val="0"/>
+          <w:numId w:val="1"/>
+        </w:numPr>
+      </w:pPr>
+      <w:r>
+        <w:t>Angulo de inclinación</w:t>
+      </w:r>
+    </w:p>
+    <w:p>
+      <w:pPr>
+        <w:pStyle w:val="ListParagraph"/>
+        <w:numPr>
+          <w:ilvl w:val="0"/>
+          <w:numId w:val="1"/>
+        </w:numPr>
+      </w:pPr>
+      <w:r>
+        <w:t>Elegir Recto o circular</w:t>
+      </w:r>
+    </w:p>
+    <w:p>
+      <w:pPr>
+        <w:pStyle w:val="ListParagraph"/>
+        <w:numPr>
+          <w:ilvl w:val="0"/>
+          <w:numId w:val="1"/>
+        </w:numPr>
+      </w:pPr>
+      <w:r>
+        <w:t>Si circular:</w:t>
+      </w:r>
+    </w:p>
+    <w:p>
+      <w:pPr>
+        <w:pStyle w:val="ListParagraph"/>
+        <w:numPr>
+          <w:ilvl w:val="1"/>
+          <w:numId w:val="1"/>
+        </w:numPr>
+      </w:pPr>
+      <w:r>
+        <w:t>Diámetro de arranque del tubo</w:t>
+      </w:r>
+    </w:p>
+    <w:p>
+      <w:pPr>
+        <w:pStyle w:val="ListParagraph"/>
+        <w:numPr>
+          <w:ilvl w:val="1"/>
+          <w:numId w:val="1"/>
+        </w:numPr>
+      </w:pPr>
+      <w:proofErr w:type="spellStart"/>
+      <w:r>
+        <w:t>Diametro</w:t>
+      </w:r>
+      <w:proofErr w:type="spellEnd"/>
+      <w:r>
+        <w:t xml:space="preserve"> final de la boca</w:t>
+      </w:r>
+    </w:p>
+    <w:p>
+      <w:pPr>
+        <w:pStyle w:val="ListParagraph"/>
+        <w:numPr>
+          <w:ilvl w:val="0"/>
+          <w:numId w:val="1"/>
+        </w:numPr>
+      </w:pPr>
+      <w:r>
+        <w:t xml:space="preserve">Si Recto: </w:t>
+      </w:r>
+    </w:p>
+    <w:p>
+      <w:pPr>
+        <w:pStyle w:val="ListParagraph"/>
+        <w:numPr>
+          <w:ilvl w:val="1"/>
+          <w:numId w:val="1"/>
+        </w:numPr>
+      </w:pPr>
+      <w:r>
+        <w:t>El de arranque si sale de camisa tubular, diámetro exterior de la camisa, si sale de tapa plana tipo artesa, dar las dimensiones de ancho por alto</w:t>
+      </w:r>
+    </w:p>
+    <w:p>
+      <w:pPr>
+        <w:pStyle w:val="ListParagraph"/>
+        <w:numPr>
+          <w:ilvl w:val="1"/>
+          <w:numId w:val="1"/>
+        </w:numPr>
+      </w:pPr>
+      <w:r>
+        <w:t>EL de finalización</w:t>
+      </w:r>
+    </w:p>
+    <w:p/>
+    <w:p>
+      <w:r>
+        <w:t xml:space="preserve">Me voy a parar un momento en esto del </w:t>
+      </w:r>
+      <w:proofErr w:type="spellStart"/>
+      <w:r>
+        <w:t>angulo</w:t>
+      </w:r>
+      <w:proofErr w:type="spellEnd"/>
+      <w:r>
+        <w:t xml:space="preserve"> de inclinación del Sinfín, ya que la mayoría de las veces el tornillo va inclinado, ya sea para subir material ( con lo que la boca de entrada estaría abajo y la de salida arriba, o para bajarlo, con lo que </w:t>
+      </w:r>
+      <w:proofErr w:type="spellStart"/>
+      <w:r>
+        <w:t>seria</w:t>
+      </w:r>
+      <w:proofErr w:type="spellEnd"/>
+      <w:r>
+        <w:t xml:space="preserve"> la configuración contraria,</w:t>
+      </w:r>
+    </w:p>
+    <w:p>
+      <w:r>
+        <w:t xml:space="preserve">Este parámetro del </w:t>
+      </w:r>
+      <w:proofErr w:type="spellStart"/>
+      <w:r>
+        <w:t>angulo</w:t>
+      </w:r>
+      <w:proofErr w:type="spellEnd"/>
+      <w:r>
+        <w:t xml:space="preserve"> estaría bien implementarlo en la pantalla general, Lo mismo que las bocas de entrada y la cantidad. Hay que ponerlo antes de observaciones (Que por cierto , no aparece el campo de texto a rellenar, arréglalo también, y pondríamos “Angulo de Inclinación”, cuyo valor habría que escribir, y debajo sentido de desplazamiento del material, y especificar entre material de subida, y Material de bajada</w:t>
+      </w:r>
+    </w:p>
+    <w:p>
+      <w:r>
+        <w:drawing>
+          <wp:inline distT="0" distB="0" distL="0" distR="0" wp14:anchorId="6E580CB9" wp14:editId="30D2E800">
+            <wp:extent cx="5907752" cy="4031312"/>
+            <wp:effectExtent l="0" t="0" r="0" b="7620"/>
+            <wp:docPr id="994878040" name="Picture 1"/>
+            <wp:cNvGraphicFramePr>
+              <a:graphicFrameLocks xmlns:a="http://schemas.openxmlformats.org/drawingml/2006/main" noChangeAspect="1"/>
+            </wp:cNvGraphicFramePr>
+            <a:graphic xmlns:a="http://schemas.openxmlformats.org/drawingml/2006/main">
+              <a:graphicData uri="http://schemas.openxmlformats.org/drawingml/2006/picture">
+                <pic:pic xmlns:pic="http://schemas.openxmlformats.org/drawingml/2006/picture">
+                  <pic:nvPicPr>
+                    <pic:cNvPr id="994878040" name=""/>
+                    <pic:cNvPicPr/>
+                  </pic:nvPicPr>
+                  <pic:blipFill>
+                    <a:blip r:embed="rId6"/>
+                    <a:stretch>
+                      <a:fillRect/>
+                    </a:stretch>
+                  </pic:blipFill>
+                  <pic:spPr>
+                    <a:xfrm>
+                      <a:off x="0" y="0"/>
+                      <a:ext cx="5912055" cy="4034248"/>
+                    </a:xfrm>
+                    <a:prstGeom prst="rect">
+                      <a:avLst/>
+                    </a:prstGeom>
+                  </pic:spPr>
+                </pic:pic>
+              </a:graphicData>
+            </a:graphic>
+          </wp:inline>
+        </w:drawing>
       </w:r>
     </w:p>
     <w:sectPr>
@@ -146,6 +438,126 @@
     </w:sectPr>
   </w:body>
 </w:document>
+</file>
+
+<file path=word/numbering.xml><?xml version="1.0" encoding="utf-8"?>
+<w:numbering xmlns:wpc="http://schemas.microsoft.com/office/word/2010/wordprocessingCanvas" xmlns:cx="http://schemas.microsoft.com/office/drawing/2014/chartex" xmlns:cx1="http://schemas.microsoft.com/office/drawing/2015/9/8/chartex" xmlns:cx2="http://schemas.microsoft.com/office/drawing/2015/10/21/chartex" xmlns:cx3="http://schemas.microsoft.com/office/drawing/2016/5/9/chartex" xmlns:cx4="http://schemas.microsoft.com/office/drawing/2016/5/10/chartex" xmlns:cx5="http://schemas.microsoft.com/office/drawing/2016/5/11/chartex" xmlns:cx6="http://schemas.microsoft.com/office/drawing/2016/5/12/chartex" xmlns:cx7="http://schemas.microsoft.com/office/drawing/2016/5/13/chartex" xmlns:cx8="http://schemas.microsoft.com/office/drawing/2016/5/14/chartex" xmlns:mc="http://schemas.openxmlformats.org/markup-compatibility/2006" xmlns:aink="http://schemas.microsoft.com/office/drawing/2016/ink" xmlns:am3d="http://schemas.microsoft.com/office/drawing/2017/model3d" xmlns:o="urn:schemas-microsoft-com:office:office" xmlns:oel="http://schemas.microsoft.com/office/2019/extlst" xmlns:r="http://schemas.openxmlformats.org/officeDocument/2006/relationships" xmlns:m="http://schemas.openxmlformats.org/officeDocument/2006/math" xmlns:v="urn:schemas-microsoft-com:vml" xmlns:wp14="http://schemas.microsoft.com/office/word/2010/wordprocessingDrawing" xmlns:wp="http://schemas.openxmlformats.org/drawingml/2006/wordprocessingDrawing" xmlns:w10="urn:schemas-microsoft-com:office:word" xmlns:w="http://schemas.openxmlformats.org/wordprocessingml/2006/main" xmlns:w14="http://schemas.microsoft.com/office/word/2010/wordml" xmlns:w15="http://schemas.microsoft.com/office/word/2012/wordml" xmlns:w16cex="http://schemas.microsoft.com/office/word/2018/wordml/cex" xmlns:w16cid="http://schemas.microsoft.com/office/word/2016/wordml/cid" xmlns:w16="http://schemas.microsoft.com/office/word/2018/wordml" xmlns:w16du="http://schemas.microsoft.com/office/word/2023/wordml/word16du" xmlns:w16sdtdh="http://schemas.microsoft.com/office/word/2020/wordml/sdtdatahash" xmlns:w16sdtfl="http://schemas.microsoft.com/office/word/2024/wordml/sdtformatlock" xmlns:w16se="http://schemas.microsoft.com/office/word/2015/wordml/symex" xmlns:wpg="http://schemas.microsoft.com/office/word/2010/wordprocessingGroup" xmlns:wpi="http://schemas.microsoft.com/office/word/2010/wordprocessingInk" xmlns:wne="http://schemas.microsoft.com/office/word/2006/wordml" xmlns:wps="http://schemas.microsoft.com/office/word/2010/wordprocessingShape" mc:Ignorable="w14 w15 w16se w16cid w16 w16cex w16sdtdh w16sdtfl w16du wp14">
+  <w:abstractNum w:abstractNumId="0" w15:restartNumberingAfterBreak="0">
+    <w:nsid w:val="42CC4075"/>
+    <w:multiLevelType w:val="hybridMultilevel"/>
+    <w:tmpl w:val="8F9A9DAE"/>
+    <w:lvl w:ilvl="0" w:tplc="DFAEBEDC">
+      <w:numFmt w:val="bullet"/>
+      <w:lvlText w:val="-"/>
+      <w:lvlJc w:val="left"/>
+      <w:pPr>
+        <w:ind w:left="720" w:hanging="360"/>
+      </w:pPr>
+      <w:rPr>
+        <w:rFonts w:ascii="Calibri" w:eastAsiaTheme="minorHAnsi" w:hAnsi="Calibri" w:cs="Calibri" w:hint="default"/>
+      </w:rPr>
+    </w:lvl>
+    <w:lvl w:ilvl="1" w:tplc="0C0A0003">
+      <w:start w:val="1"/>
+      <w:numFmt w:val="bullet"/>
+      <w:lvlText w:val="o"/>
+      <w:lvlJc w:val="left"/>
+      <w:pPr>
+        <w:ind w:left="1440" w:hanging="360"/>
+      </w:pPr>
+      <w:rPr>
+        <w:rFonts w:ascii="Courier New" w:hAnsi="Courier New" w:cs="Courier New" w:hint="default"/>
+      </w:rPr>
+    </w:lvl>
+    <w:lvl w:ilvl="2" w:tplc="0C0A0005" w:tentative="1">
+      <w:start w:val="1"/>
+      <w:numFmt w:val="bullet"/>
+      <w:lvlText w:val=""/>
+      <w:lvlJc w:val="left"/>
+      <w:pPr>
+        <w:ind w:left="2160" w:hanging="360"/>
+      </w:pPr>
+      <w:rPr>
+        <w:rFonts w:ascii="Wingdings" w:hAnsi="Wingdings" w:hint="default"/>
+      </w:rPr>
+    </w:lvl>
+    <w:lvl w:ilvl="3" w:tplc="0C0A0001" w:tentative="1">
+      <w:start w:val="1"/>
+      <w:numFmt w:val="bullet"/>
+      <w:lvlText w:val=""/>
+      <w:lvlJc w:val="left"/>
+      <w:pPr>
+        <w:ind w:left="2880" w:hanging="360"/>
+      </w:pPr>
+      <w:rPr>
+        <w:rFonts w:ascii="Symbol" w:hAnsi="Symbol" w:hint="default"/>
+      </w:rPr>
+    </w:lvl>
+    <w:lvl w:ilvl="4" w:tplc="0C0A0003" w:tentative="1">
+      <w:start w:val="1"/>
+      <w:numFmt w:val="bullet"/>
+      <w:lvlText w:val="o"/>
+      <w:lvlJc w:val="left"/>
+      <w:pPr>
+        <w:ind w:left="3600" w:hanging="360"/>
+      </w:pPr>
+      <w:rPr>
+        <w:rFonts w:ascii="Courier New" w:hAnsi="Courier New" w:cs="Courier New" w:hint="default"/>
+      </w:rPr>
+    </w:lvl>
+    <w:lvl w:ilvl="5" w:tplc="0C0A0005" w:tentative="1">
+      <w:start w:val="1"/>
+      <w:numFmt w:val="bullet"/>
+      <w:lvlText w:val=""/>
+      <w:lvlJc w:val="left"/>
+      <w:pPr>
+        <w:ind w:left="4320" w:hanging="360"/>
+      </w:pPr>
+      <w:rPr>
+        <w:rFonts w:ascii="Wingdings" w:hAnsi="Wingdings" w:hint="default"/>
+      </w:rPr>
+    </w:lvl>
+    <w:lvl w:ilvl="6" w:tplc="0C0A0001" w:tentative="1">
+      <w:start w:val="1"/>
+      <w:numFmt w:val="bullet"/>
+      <w:lvlText w:val=""/>
+      <w:lvlJc w:val="left"/>
+      <w:pPr>
+        <w:ind w:left="5040" w:hanging="360"/>
+      </w:pPr>
+      <w:rPr>
+        <w:rFonts w:ascii="Symbol" w:hAnsi="Symbol" w:hint="default"/>
+      </w:rPr>
+    </w:lvl>
+    <w:lvl w:ilvl="7" w:tplc="0C0A0003" w:tentative="1">
+      <w:start w:val="1"/>
+      <w:numFmt w:val="bullet"/>
+      <w:lvlText w:val="o"/>
+      <w:lvlJc w:val="left"/>
+      <w:pPr>
+        <w:ind w:left="5760" w:hanging="360"/>
+      </w:pPr>
+      <w:rPr>
+        <w:rFonts w:ascii="Courier New" w:hAnsi="Courier New" w:cs="Courier New" w:hint="default"/>
+      </w:rPr>
+    </w:lvl>
+    <w:lvl w:ilvl="8" w:tplc="0C0A0005" w:tentative="1">
+      <w:start w:val="1"/>
+      <w:numFmt w:val="bullet"/>
+      <w:lvlText w:val=""/>
+      <w:lvlJc w:val="left"/>
+      <w:pPr>
+        <w:ind w:left="6480" w:hanging="360"/>
+      </w:pPr>
+      <w:rPr>
+        <w:rFonts w:ascii="Wingdings" w:hAnsi="Wingdings" w:hint="default"/>
+      </w:rPr>
+    </w:lvl>
+  </w:abstractNum>
+  <w:num w:numId="1" w16cid:durableId="1201935920">
+    <w:abstractNumId w:val="0"/>
+  </w:num>
+</w:numbering>
 </file>
 
 <file path=word/styles.xml><?xml version="1.0" encoding="utf-8"?>

</xml_diff>